<commit_message>
Further changes to plot CO2 emissions
</commit_message>
<xml_diff>
--- a/LINKS for DATABASES (1).docx
+++ b/LINKS for DATABASES (1).docx
@@ -1,6 +1,6 @@
 
 <file path=word/document.xml><?xml version="1.0" encoding="utf-8"?>
-<w:document xmlns:wpc="http://schemas.microsoft.com/office/word/2010/wordprocessingCanvas" xmlns:cx="http://schemas.microsoft.com/office/drawing/2014/chartex" xmlns:cx1="http://schemas.microsoft.com/office/drawing/2015/9/8/chartex" xmlns:cx2="http://schemas.microsoft.com/office/drawing/2015/10/21/chartex" xmlns:cx3="http://schemas.microsoft.com/office/drawing/2016/5/9/chartex" xmlns:cx4="http://schemas.microsoft.com/office/drawing/2016/5/10/chartex" xmlns:cx5="http://schemas.microsoft.com/office/drawing/2016/5/11/chartex" xmlns:cx6="http://schemas.microsoft.com/office/drawing/2016/5/12/chartex" xmlns:cx7="http://schemas.microsoft.com/office/drawing/2016/5/13/chartex" xmlns:cx8="http://schemas.microsoft.com/office/drawing/2016/5/14/chartex" xmlns:mc="http://schemas.openxmlformats.org/markup-compatibility/2006" xmlns:aink="http://schemas.microsoft.com/office/drawing/2016/ink" xmlns:am3d="http://schemas.microsoft.com/office/drawing/2017/model3d" xmlns:o="urn:schemas-microsoft-com:office:office" xmlns:r="http://schemas.openxmlformats.org/officeDocument/2006/relationships" xmlns:m="http://schemas.openxmlformats.org/officeDocument/2006/math" xmlns:v="urn:schemas-microsoft-com:vml" xmlns:wp14="http://schemas.microsoft.com/office/word/2010/wordprocessingDrawing" xmlns:wp="http://schemas.openxmlformats.org/drawingml/2006/wordprocessingDrawing" xmlns:w10="urn:schemas-microsoft-com:office:word" xmlns:w="http://schemas.openxmlformats.org/wordprocessingml/2006/main" xmlns:w14="http://schemas.microsoft.com/office/word/2010/wordml" xmlns:w15="http://schemas.microsoft.com/office/word/2012/wordml" xmlns:w16cex="http://schemas.microsoft.com/office/word/2018/wordml/cex" xmlns:w16cid="http://schemas.microsoft.com/office/word/2016/wordml/cid" xmlns:w16="http://schemas.microsoft.com/office/word/2018/wordml" xmlns:w16sdtdh="http://schemas.microsoft.com/office/word/2020/wordml/sdtdatahash" xmlns:w16se="http://schemas.microsoft.com/office/word/2015/wordml/symex" xmlns:wpg="http://schemas.microsoft.com/office/word/2010/wordprocessingGroup" xmlns:wpi="http://schemas.microsoft.com/office/word/2010/wordprocessingInk" xmlns:wne="http://schemas.microsoft.com/office/word/2006/wordml" xmlns:wps="http://schemas.microsoft.com/office/word/2010/wordprocessingShape" mc:Ignorable="w14 w15 w16se w16cid w16 w16cex w16sdtdh wp14">
+<w:document xmlns:wpc="http://schemas.microsoft.com/office/word/2010/wordprocessingCanvas" xmlns:cx="http://schemas.microsoft.com/office/drawing/2014/chartex" xmlns:cx1="http://schemas.microsoft.com/office/drawing/2015/9/8/chartex" xmlns:cx2="http://schemas.microsoft.com/office/drawing/2015/10/21/chartex" xmlns:cx3="http://schemas.microsoft.com/office/drawing/2016/5/9/chartex" xmlns:cx4="http://schemas.microsoft.com/office/drawing/2016/5/10/chartex" xmlns:cx5="http://schemas.microsoft.com/office/drawing/2016/5/11/chartex" xmlns:cx6="http://schemas.microsoft.com/office/drawing/2016/5/12/chartex" xmlns:cx7="http://schemas.microsoft.com/office/drawing/2016/5/13/chartex" xmlns:cx8="http://schemas.microsoft.com/office/drawing/2016/5/14/chartex" xmlns:mc="http://schemas.openxmlformats.org/markup-compatibility/2006" xmlns:aink="http://schemas.microsoft.com/office/drawing/2016/ink" xmlns:am3d="http://schemas.microsoft.com/office/drawing/2017/model3d" xmlns:o="urn:schemas-microsoft-com:office:office" xmlns:oel="http://schemas.microsoft.com/office/2019/extlst" xmlns:r="http://schemas.openxmlformats.org/officeDocument/2006/relationships" xmlns:m="http://schemas.openxmlformats.org/officeDocument/2006/math" xmlns:v="urn:schemas-microsoft-com:vml" xmlns:wp14="http://schemas.microsoft.com/office/word/2010/wordprocessingDrawing" xmlns:wp="http://schemas.openxmlformats.org/drawingml/2006/wordprocessingDrawing" xmlns:w10="urn:schemas-microsoft-com:office:word" xmlns:w="http://schemas.openxmlformats.org/wordprocessingml/2006/main" xmlns:w14="http://schemas.microsoft.com/office/word/2010/wordml" xmlns:w15="http://schemas.microsoft.com/office/word/2012/wordml" xmlns:w16cex="http://schemas.microsoft.com/office/word/2018/wordml/cex" xmlns:w16cid="http://schemas.microsoft.com/office/word/2016/wordml/cid" xmlns:w16="http://schemas.microsoft.com/office/word/2018/wordml" xmlns:w16sdtdh="http://schemas.microsoft.com/office/word/2020/wordml/sdtdatahash" xmlns:w16se="http://schemas.microsoft.com/office/word/2015/wordml/symex" xmlns:wpg="http://schemas.microsoft.com/office/word/2010/wordprocessingGroup" xmlns:wpi="http://schemas.microsoft.com/office/word/2010/wordprocessingInk" xmlns:wne="http://schemas.microsoft.com/office/word/2006/wordml" xmlns:wps="http://schemas.microsoft.com/office/word/2010/wordprocessingShape" mc:Ignorable="w14 w15 w16se w16cid w16 w16cex w16sdtdh wp14">
   <w:body>
     <w:p/>
     <w:p>
@@ -117,10 +117,30 @@
     </w:p>
     <w:p>
       <w:pPr>
+        <w:ind w:firstLine="360"/>
         <w:rPr>
           <w:rStyle w:val="Hyperlink"/>
         </w:rPr>
       </w:pPr>
+    </w:p>
+    <w:p>
+      <w:pPr>
+        <w:pStyle w:val="NormalWeb"/>
+        <w:spacing w:before="0" w:beforeAutospacing="0" w:after="0" w:afterAutospacing="0"/>
+        <w:rPr>
+          <w:rFonts w:ascii="Calibri" w:hAnsi="Calibri" w:cs="Calibri"/>
+          <w:sz w:val="22"/>
+          <w:szCs w:val="22"/>
+        </w:rPr>
+      </w:pPr>
+      <w:r>
+        <w:rPr>
+          <w:rFonts w:ascii="Calibri" w:hAnsi="Calibri" w:cs="Calibri"/>
+          <w:sz w:val="22"/>
+          <w:szCs w:val="22"/>
+        </w:rPr>
+        <w:t> </w:t>
+      </w:r>
     </w:p>
     <w:p>
       <w:pPr>
@@ -131,6 +151,170 @@
         </w:numPr>
       </w:pPr>
       <w:r>
+        <w:t>National emissions reported to the UNFCCC and to the EU Greenhouse Gas Monitoring Mechanism</w:t>
+      </w:r>
+    </w:p>
+    <w:p>
+      <w:pPr>
+        <w:pStyle w:val="NormalWeb"/>
+        <w:spacing w:before="0" w:beforeAutospacing="0" w:after="0" w:afterAutospacing="0"/>
+        <w:rPr>
+          <w:rFonts w:ascii="Calibri" w:hAnsi="Calibri" w:cs="Calibri"/>
+          <w:sz w:val="22"/>
+          <w:szCs w:val="22"/>
+        </w:rPr>
+      </w:pPr>
+      <w:r>
+        <w:rPr>
+          <w:rFonts w:ascii="Calibri" w:hAnsi="Calibri" w:cs="Calibri"/>
+          <w:sz w:val="22"/>
+          <w:szCs w:val="22"/>
+        </w:rPr>
+        <w:t> </w:t>
+      </w:r>
+    </w:p>
+    <w:p>
+      <w:pPr>
+        <w:pStyle w:val="NormalWeb"/>
+        <w:spacing w:before="0" w:after="0"/>
+        <w:rPr>
+          <w:rFonts w:ascii="Calibri" w:hAnsi="Calibri" w:cs="Calibri"/>
+          <w:sz w:val="22"/>
+          <w:szCs w:val="22"/>
+        </w:rPr>
+      </w:pPr>
+      <w:r>
+        <w:rPr>
+          <w:rStyle w:val="HTMLCite"/>
+          <w:rFonts w:ascii="Calibri" w:hAnsi="Calibri" w:cs="Calibri"/>
+          <w:color w:val="595959"/>
+          <w:sz w:val="18"/>
+          <w:szCs w:val="18"/>
+        </w:rPr>
+        <w:t>From &lt;</w:t>
+      </w:r>
+      <w:hyperlink r:id="rId9" w:history="1">
+        <w:r>
+          <w:rPr>
+            <w:rStyle w:val="Hyperlink"/>
+            <w:rFonts w:ascii="Calibri" w:hAnsi="Calibri" w:cs="Calibri"/>
+            <w:i/>
+            <w:iCs/>
+            <w:sz w:val="18"/>
+            <w:szCs w:val="18"/>
+          </w:rPr>
+          <w:t>https://www.eea.europa.eu/en</w:t>
+        </w:r>
+        <w:r>
+          <w:rPr>
+            <w:rStyle w:val="Hyperlink"/>
+            <w:rFonts w:ascii="Calibri" w:hAnsi="Calibri" w:cs="Calibri"/>
+            <w:i/>
+            <w:iCs/>
+            <w:sz w:val="18"/>
+            <w:szCs w:val="18"/>
+          </w:rPr>
+          <w:t>/</w:t>
+        </w:r>
+        <w:r>
+          <w:rPr>
+            <w:rStyle w:val="Hyperlink"/>
+            <w:rFonts w:ascii="Calibri" w:hAnsi="Calibri" w:cs="Calibri"/>
+            <w:i/>
+            <w:iCs/>
+            <w:sz w:val="18"/>
+            <w:szCs w:val="18"/>
+          </w:rPr>
+          <w:t>datahub/datahubitem-view/3b7fe76c-524a-439a-bfd2-a6e4046302a2</w:t>
+        </w:r>
+      </w:hyperlink>
+      <w:r>
+        <w:rPr>
+          <w:rStyle w:val="HTMLCite"/>
+          <w:rFonts w:ascii="Calibri" w:hAnsi="Calibri" w:cs="Calibri"/>
+          <w:color w:val="595959"/>
+          <w:sz w:val="18"/>
+          <w:szCs w:val="18"/>
+        </w:rPr>
+        <w:t xml:space="preserve">&gt; </w:t>
+      </w:r>
+    </w:p>
+    <w:p>
+      <w:pPr>
+        <w:pStyle w:val="NormalWeb"/>
+        <w:spacing w:before="0" w:beforeAutospacing="0" w:after="0" w:afterAutospacing="0"/>
+        <w:rPr>
+          <w:rFonts w:ascii="Calibri" w:hAnsi="Calibri" w:cs="Calibri"/>
+          <w:sz w:val="22"/>
+          <w:szCs w:val="22"/>
+        </w:rPr>
+      </w:pPr>
+      <w:r>
+        <w:rPr>
+          <w:rFonts w:ascii="Calibri" w:hAnsi="Calibri" w:cs="Calibri"/>
+          <w:sz w:val="22"/>
+          <w:szCs w:val="22"/>
+        </w:rPr>
+        <w:t> </w:t>
+      </w:r>
+      <w:r>
+        <w:rPr>
+          <w:rFonts w:ascii="Calibri" w:hAnsi="Calibri" w:cs="Calibri"/>
+          <w:sz w:val="22"/>
+          <w:szCs w:val="22"/>
+        </w:rPr>
+        <w:t xml:space="preserve">Click </w:t>
+      </w:r>
+      <w:hyperlink r:id="rId10" w:tgtFrame="_blank" w:history="1">
+        <w:r>
+          <w:rPr>
+            <w:rStyle w:val="Hyperlink"/>
+            <w:rFonts w:ascii="Roboto" w:hAnsi="Roboto"/>
+            <w:color w:val="006BB8"/>
+            <w:shd w:val="clear" w:color="auto" w:fill="F9F9F9"/>
+          </w:rPr>
+          <w:t>Direct download</w:t>
+        </w:r>
+      </w:hyperlink>
+      <w:r>
+        <w:t xml:space="preserve"> </w:t>
+      </w:r>
+      <w:hyperlink r:id="rId11" w:history="1">
+        <w:r>
+          <w:rPr>
+            <w:rStyle w:val="Hyperlink"/>
+            <w:rFonts w:ascii="Calibri" w:hAnsi="Calibri" w:cs="Calibri"/>
+            <w:sz w:val="22"/>
+            <w:szCs w:val="22"/>
+          </w:rPr>
+          <w:t>https://sdi.eea.europa.eu/data/e2e7dd1e-0d67-4b20-a0d4-b22c53</w:t>
+        </w:r>
+      </w:hyperlink>
+    </w:p>
+    <w:p>
+      <w:pPr>
+        <w:ind w:firstLine="360"/>
+        <w:rPr>
+          <w:rStyle w:val="Hyperlink"/>
+        </w:rPr>
+      </w:pPr>
+    </w:p>
+    <w:p>
+      <w:pPr>
+        <w:rPr>
+          <w:rStyle w:val="Hyperlink"/>
+        </w:rPr>
+      </w:pPr>
+    </w:p>
+    <w:p>
+      <w:pPr>
+        <w:pStyle w:val="ListParagraph"/>
+        <w:numPr>
+          <w:ilvl w:val="0"/>
+          <w:numId w:val="1"/>
+        </w:numPr>
+      </w:pPr>
+      <w:r>
         <w:t>Global Temperatures JSON 1995 – 2020</w:t>
       </w:r>
     </w:p>
@@ -138,7 +322,7 @@
       <w:pPr>
         <w:ind w:firstLine="360"/>
       </w:pPr>
-      <w:hyperlink r:id="rId9" w:history="1">
+      <w:hyperlink r:id="rId12" w:history="1">
         <w:r>
           <w:rPr>
             <w:rStyle w:val="Hyperlink"/>
@@ -192,7 +376,7 @@
 </file>
 
 <file path=word/numbering.xml><?xml version="1.0" encoding="utf-8"?>
-<w:numbering xmlns:wpc="http://schemas.microsoft.com/office/word/2010/wordprocessingCanvas" xmlns:cx="http://schemas.microsoft.com/office/drawing/2014/chartex" xmlns:cx1="http://schemas.microsoft.com/office/drawing/2015/9/8/chartex" xmlns:cx2="http://schemas.microsoft.com/office/drawing/2015/10/21/chartex" xmlns:cx3="http://schemas.microsoft.com/office/drawing/2016/5/9/chartex" xmlns:cx4="http://schemas.microsoft.com/office/drawing/2016/5/10/chartex" xmlns:cx5="http://schemas.microsoft.com/office/drawing/2016/5/11/chartex" xmlns:cx6="http://schemas.microsoft.com/office/drawing/2016/5/12/chartex" xmlns:cx7="http://schemas.microsoft.com/office/drawing/2016/5/13/chartex" xmlns:cx8="http://schemas.microsoft.com/office/drawing/2016/5/14/chartex" xmlns:mc="http://schemas.openxmlformats.org/markup-compatibility/2006" xmlns:aink="http://schemas.microsoft.com/office/drawing/2016/ink" xmlns:am3d="http://schemas.microsoft.com/office/drawing/2017/model3d" xmlns:o="urn:schemas-microsoft-com:office:office" xmlns:r="http://schemas.openxmlformats.org/officeDocument/2006/relationships" xmlns:m="http://schemas.openxmlformats.org/officeDocument/2006/math" xmlns:v="urn:schemas-microsoft-com:vml" xmlns:wp14="http://schemas.microsoft.com/office/word/2010/wordprocessingDrawing" xmlns:wp="http://schemas.openxmlformats.org/drawingml/2006/wordprocessingDrawing" xmlns:w10="urn:schemas-microsoft-com:office:word" xmlns:w="http://schemas.openxmlformats.org/wordprocessingml/2006/main" xmlns:w14="http://schemas.microsoft.com/office/word/2010/wordml" xmlns:w15="http://schemas.microsoft.com/office/word/2012/wordml" xmlns:w16cex="http://schemas.microsoft.com/office/word/2018/wordml/cex" xmlns:w16cid="http://schemas.microsoft.com/office/word/2016/wordml/cid" xmlns:w16="http://schemas.microsoft.com/office/word/2018/wordml" xmlns:w16sdtdh="http://schemas.microsoft.com/office/word/2020/wordml/sdtdatahash" xmlns:w16se="http://schemas.microsoft.com/office/word/2015/wordml/symex" xmlns:wpg="http://schemas.microsoft.com/office/word/2010/wordprocessingGroup" xmlns:wpi="http://schemas.microsoft.com/office/word/2010/wordprocessingInk" xmlns:wne="http://schemas.microsoft.com/office/word/2006/wordml" xmlns:wps="http://schemas.microsoft.com/office/word/2010/wordprocessingShape" mc:Ignorable="w14 w15 w16se w16cid w16 w16cex w16sdtdh wp14">
+<w:numbering xmlns:wpc="http://schemas.microsoft.com/office/word/2010/wordprocessingCanvas" xmlns:cx="http://schemas.microsoft.com/office/drawing/2014/chartex" xmlns:cx1="http://schemas.microsoft.com/office/drawing/2015/9/8/chartex" xmlns:cx2="http://schemas.microsoft.com/office/drawing/2015/10/21/chartex" xmlns:cx3="http://schemas.microsoft.com/office/drawing/2016/5/9/chartex" xmlns:cx4="http://schemas.microsoft.com/office/drawing/2016/5/10/chartex" xmlns:cx5="http://schemas.microsoft.com/office/drawing/2016/5/11/chartex" xmlns:cx6="http://schemas.microsoft.com/office/drawing/2016/5/12/chartex" xmlns:cx7="http://schemas.microsoft.com/office/drawing/2016/5/13/chartex" xmlns:cx8="http://schemas.microsoft.com/office/drawing/2016/5/14/chartex" xmlns:mc="http://schemas.openxmlformats.org/markup-compatibility/2006" xmlns:aink="http://schemas.microsoft.com/office/drawing/2016/ink" xmlns:am3d="http://schemas.microsoft.com/office/drawing/2017/model3d" xmlns:o="urn:schemas-microsoft-com:office:office" xmlns:oel="http://schemas.microsoft.com/office/2019/extlst" xmlns:r="http://schemas.openxmlformats.org/officeDocument/2006/relationships" xmlns:m="http://schemas.openxmlformats.org/officeDocument/2006/math" xmlns:v="urn:schemas-microsoft-com:vml" xmlns:wp14="http://schemas.microsoft.com/office/word/2010/wordprocessingDrawing" xmlns:wp="http://schemas.openxmlformats.org/drawingml/2006/wordprocessingDrawing" xmlns:w10="urn:schemas-microsoft-com:office:word" xmlns:w="http://schemas.openxmlformats.org/wordprocessingml/2006/main" xmlns:w14="http://schemas.microsoft.com/office/word/2010/wordml" xmlns:w15="http://schemas.microsoft.com/office/word/2012/wordml" xmlns:w16cex="http://schemas.microsoft.com/office/word/2018/wordml/cex" xmlns:w16cid="http://schemas.microsoft.com/office/word/2016/wordml/cid" xmlns:w16="http://schemas.microsoft.com/office/word/2018/wordml" xmlns:w16sdtdh="http://schemas.microsoft.com/office/word/2020/wordml/sdtdatahash" xmlns:w16se="http://schemas.microsoft.com/office/word/2015/wordml/symex" xmlns:wpg="http://schemas.microsoft.com/office/word/2010/wordprocessingGroup" xmlns:wpi="http://schemas.microsoft.com/office/word/2010/wordprocessingInk" xmlns:wne="http://schemas.microsoft.com/office/word/2006/wordml" xmlns:wps="http://schemas.microsoft.com/office/word/2010/wordprocessingShape" mc:Ignorable="w14 w15 w16se w16cid w16 w16cex w16sdtdh wp14">
   <w:abstractNum w:abstractNumId="0" w15:restartNumberingAfterBreak="0">
     <w:nsid w:val="700D690E"/>
     <w:multiLevelType w:val="hybridMultilevel"/>
@@ -282,7 +466,7 @@
       </w:pPr>
     </w:lvl>
   </w:abstractNum>
-  <w:num w:numId="1">
+  <w:num w:numId="1" w16cid:durableId="1111975412">
     <w:abstractNumId w:val="0"/>
   </w:num>
 </w:numbering>
@@ -801,6 +985,37 @@
       <w:contextualSpacing/>
     </w:pPr>
   </w:style>
+  <w:style w:type="paragraph" w:styleId="NormalWeb">
+    <w:name w:val="Normal (Web)"/>
+    <w:basedOn w:val="Normal"/>
+    <w:uiPriority w:val="99"/>
+    <w:semiHidden/>
+    <w:unhideWhenUsed/>
+    <w:rsid w:val="00606BA3"/>
+    <w:pPr>
+      <w:spacing w:before="100" w:beforeAutospacing="1" w:after="100" w:afterAutospacing="1" w:line="240" w:lineRule="auto"/>
+    </w:pPr>
+    <w:rPr>
+      <w:rFonts w:ascii="Times New Roman" w:eastAsia="Times New Roman" w:hAnsi="Times New Roman" w:cs="Times New Roman"/>
+      <w:kern w:val="0"/>
+      <w:sz w:val="24"/>
+      <w:szCs w:val="24"/>
+      <w:lang w:eastAsia="en-IE"/>
+      <w14:ligatures w14:val="none"/>
+    </w:rPr>
+  </w:style>
+  <w:style w:type="character" w:styleId="HTMLCite">
+    <w:name w:val="HTML Cite"/>
+    <w:basedOn w:val="DefaultParagraphFont"/>
+    <w:uiPriority w:val="99"/>
+    <w:semiHidden/>
+    <w:unhideWhenUsed/>
+    <w:rsid w:val="00606BA3"/>
+    <w:rPr>
+      <w:i/>
+      <w:iCs/>
+    </w:rPr>
+  </w:style>
 </w:styles>
 </file>
 

</xml_diff>